<commit_message>
Login Page with Events
</commit_message>
<xml_diff>
--- a/New Microsoft Word Document.docx
+++ b/New Microsoft Word Document.docx
@@ -8189,8 +8189,186 @@
           <w:szCs w:val="28"/>
         </w:rPr>
       </w:pPr>
+      <w:r>
+        <w:rPr>
+          <w:rFonts w:ascii="Courier New" w:hAnsi="Courier New" w:cs="Courier New"/>
+          <w:sz w:val="28"/>
+          <w:szCs w:val="28"/>
+        </w:rPr>
+        <w:t xml:space="preserve">Retrieve array data from component using parent and child relationship. </w:t>
+      </w:r>
+    </w:p>
+    <w:p>
+      <w:pPr>
+        <w:spacing w:after="0"/>
+        <w:rPr>
+          <w:rFonts w:ascii="Courier New" w:hAnsi="Courier New" w:cs="Courier New"/>
+          <w:sz w:val="28"/>
+          <w:szCs w:val="28"/>
+        </w:rPr>
+      </w:pPr>
+    </w:p>
+    <w:p>
+      <w:pPr>
+        <w:spacing w:after="0"/>
+        <w:rPr>
+          <w:rFonts w:ascii="Courier New" w:hAnsi="Courier New" w:cs="Courier New"/>
+          <w:sz w:val="28"/>
+          <w:szCs w:val="28"/>
+        </w:rPr>
+      </w:pPr>
+    </w:p>
+    <w:p>
+      <w:pPr>
+        <w:spacing w:after="0"/>
+        <w:rPr>
+          <w:rFonts w:ascii="Courier New" w:hAnsi="Courier New" w:cs="Courier New"/>
+          <w:sz w:val="28"/>
+          <w:szCs w:val="28"/>
+        </w:rPr>
+      </w:pPr>
+    </w:p>
+    <w:p>
+      <w:pPr>
+        <w:spacing w:after="0"/>
+        <w:rPr>
+          <w:rFonts w:ascii="Courier New" w:hAnsi="Courier New" w:cs="Courier New"/>
+          <w:b/>
+          <w:sz w:val="28"/>
+          <w:szCs w:val="28"/>
+        </w:rPr>
+      </w:pPr>
+      <w:r>
+        <w:rPr>
+          <w:rFonts w:ascii="Courier New" w:hAnsi="Courier New" w:cs="Courier New"/>
+          <w:b/>
+          <w:sz w:val="28"/>
+          <w:szCs w:val="28"/>
+        </w:rPr>
+        <w:t xml:space="preserve">Event with Login Page Example </w:t>
+      </w:r>
+    </w:p>
+    <w:p>
+      <w:pPr>
+        <w:spacing w:after="0"/>
+        <w:rPr>
+          <w:rFonts w:ascii="Courier New" w:hAnsi="Courier New" w:cs="Courier New"/>
+          <w:sz w:val="28"/>
+          <w:szCs w:val="28"/>
+        </w:rPr>
+      </w:pPr>
+    </w:p>
+    <w:p>
+      <w:pPr>
+        <w:spacing w:after="0"/>
+        <w:rPr>
+          <w:rFonts w:ascii="Courier New" w:hAnsi="Courier New" w:cs="Courier New"/>
+          <w:sz w:val="28"/>
+          <w:szCs w:val="28"/>
+        </w:rPr>
+      </w:pPr>
+    </w:p>
+    <w:p>
+      <w:pPr>
+        <w:spacing w:after="0"/>
+        <w:rPr>
+          <w:rFonts w:ascii="Courier New" w:hAnsi="Courier New" w:cs="Courier New"/>
+          <w:sz w:val="28"/>
+          <w:szCs w:val="28"/>
+        </w:rPr>
+      </w:pPr>
+    </w:p>
+    <w:p>
+      <w:pPr>
+        <w:spacing w:after="0"/>
+        <w:rPr>
+          <w:rFonts w:ascii="Courier New" w:hAnsi="Courier New" w:cs="Courier New"/>
+          <w:b/>
+          <w:sz w:val="28"/>
+          <w:szCs w:val="28"/>
+        </w:rPr>
+      </w:pPr>
+      <w:r>
+        <w:rPr>
+          <w:rFonts w:ascii="Courier New" w:hAnsi="Courier New" w:cs="Courier New"/>
+          <w:b/>
+          <w:sz w:val="28"/>
+          <w:szCs w:val="28"/>
+        </w:rPr>
+        <w:t xml:space="preserve">Share the data between component – Parent – Child and Child – Parent Relationship. </w:t>
+      </w:r>
+    </w:p>
+    <w:p>
+      <w:pPr>
+        <w:spacing w:after="0"/>
+        <w:rPr>
+          <w:rFonts w:ascii="Courier New" w:hAnsi="Courier New" w:cs="Courier New"/>
+          <w:sz w:val="28"/>
+          <w:szCs w:val="28"/>
+        </w:rPr>
+      </w:pPr>
+    </w:p>
+    <w:p>
+      <w:pPr>
+        <w:spacing w:after="0"/>
+        <w:rPr>
+          <w:rFonts w:ascii="Courier New" w:hAnsi="Courier New" w:cs="Courier New"/>
+          <w:sz w:val="28"/>
+          <w:szCs w:val="28"/>
+        </w:rPr>
+      </w:pPr>
+    </w:p>
+    <w:p>
+      <w:pPr>
+        <w:spacing w:after="0"/>
+        <w:rPr>
+          <w:rFonts w:ascii="Courier New" w:hAnsi="Courier New" w:cs="Courier New"/>
+          <w:sz w:val="28"/>
+          <w:szCs w:val="28"/>
+        </w:rPr>
+      </w:pPr>
       <w:bookmarkStart w:id="0" w:name="_GoBack"/>
       <w:bookmarkEnd w:id="0"/>
+    </w:p>
+    <w:p>
+      <w:pPr>
+        <w:spacing w:after="0"/>
+        <w:rPr>
+          <w:rFonts w:ascii="Courier New" w:hAnsi="Courier New" w:cs="Courier New"/>
+          <w:sz w:val="28"/>
+          <w:szCs w:val="28"/>
+        </w:rPr>
+      </w:pPr>
+    </w:p>
+    <w:p>
+      <w:pPr>
+        <w:spacing w:after="0"/>
+        <w:rPr>
+          <w:rFonts w:ascii="Courier New" w:hAnsi="Courier New" w:cs="Courier New"/>
+          <w:sz w:val="28"/>
+          <w:szCs w:val="28"/>
+        </w:rPr>
+      </w:pPr>
+    </w:p>
+    <w:p>
+      <w:pPr>
+        <w:spacing w:after="0"/>
+        <w:rPr>
+          <w:rFonts w:ascii="Courier New" w:hAnsi="Courier New" w:cs="Courier New"/>
+          <w:sz w:val="28"/>
+          <w:szCs w:val="28"/>
+        </w:rPr>
+      </w:pPr>
+    </w:p>
+    <w:p>
+      <w:pPr>
+        <w:spacing w:after="0"/>
+        <w:rPr>
+          <w:rFonts w:ascii="Courier New" w:hAnsi="Courier New" w:cs="Courier New"/>
+          <w:sz w:val="28"/>
+          <w:szCs w:val="28"/>
+        </w:rPr>
+      </w:pPr>
     </w:p>
     <w:p>
       <w:pPr>

</xml_diff>